<commit_message>
building regex and refining knowledgebase
</commit_message>
<xml_diff>
--- a/Some thoughts and notes.docx
+++ b/Some thoughts and notes.docx
@@ -1808,61 +1808,573 @@
         </w:rPr>
         <w:t xml:space="preserve"> conditional statement?</w:t>
       </w:r>
+    </w:p>
+    <w:p>
+      <w:pPr>
+        <w:pStyle w:val="ListParagraph"/>
+        <w:numPr>
+          <w:ilvl w:val="0"/>
+          <w:numId w:val="4"/>
+        </w:numPr>
+        <w:spacing w:line="240" w:lineRule="auto"/>
+        <w:rPr>
+          <w:rFonts w:ascii="Times New Roman" w:hAnsi="Times New Roman" w:cs="Times New Roman"/>
+        </w:rPr>
+      </w:pPr>
+      <w:r>
+        <w:rPr>
+          <w:rFonts w:ascii="Times New Roman" w:hAnsi="Times New Roman" w:cs="Times New Roman"/>
+        </w:rPr>
+        <w:t>Ground Truth</w:t>
+      </w:r>
+      <w:r>
+        <w:rPr>
+          <w:rFonts w:ascii="Times New Roman" w:hAnsi="Times New Roman" w:cs="Times New Roman"/>
+        </w:rPr>
+        <w:t xml:space="preserve"> labeling</w:t>
+      </w:r>
+    </w:p>
+    <w:p>
+      <w:pPr>
+        <w:pStyle w:val="ListParagraph"/>
+        <w:numPr>
+          <w:ilvl w:val="0"/>
+          <w:numId w:val="4"/>
+        </w:numPr>
+        <w:spacing w:line="240" w:lineRule="auto"/>
+        <w:rPr>
+          <w:rFonts w:ascii="Times New Roman" w:hAnsi="Times New Roman" w:cs="Times New Roman"/>
+        </w:rPr>
+      </w:pPr>
+      <w:r>
+        <w:rPr>
+          <w:rFonts w:ascii="Times New Roman" w:hAnsi="Times New Roman" w:cs="Times New Roman"/>
+        </w:rPr>
+        <w:t>Manually learn and tune model? Ask Sarah about Preclude (seems like manually tuned model)</w:t>
+      </w:r>
+    </w:p>
+    <w:p>
+      <w:pPr>
+        <w:spacing w:line="240" w:lineRule="auto"/>
+        <w:rPr>
+          <w:rFonts w:ascii="Times New Roman" w:hAnsi="Times New Roman" w:cs="Times New Roman"/>
+          <w:i/>
+          <w:u w:val="single"/>
+        </w:rPr>
+      </w:pPr>
+      <w:r>
+        <w:rPr>
+          <w:rFonts w:ascii="Times New Roman" w:hAnsi="Times New Roman" w:cs="Times New Roman"/>
+          <w:i/>
+          <w:u w:val="single"/>
+        </w:rPr>
+        <w:t>Observations or assumptions:</w:t>
+      </w:r>
+    </w:p>
+    <w:p>
+      <w:pPr>
+        <w:pStyle w:val="ListParagraph"/>
+        <w:numPr>
+          <w:ilvl w:val="0"/>
+          <w:numId w:val="12"/>
+        </w:numPr>
+        <w:spacing w:line="240" w:lineRule="auto"/>
+        <w:rPr>
+          <w:rFonts w:ascii="Times New Roman" w:hAnsi="Times New Roman" w:cs="Times New Roman"/>
+        </w:rPr>
+      </w:pPr>
+      <w:r>
+        <w:rPr>
+          <w:rFonts w:ascii="Times New Roman" w:hAnsi="Times New Roman" w:cs="Times New Roman"/>
+        </w:rPr>
+        <w:t>Duration is more likely to be associated to a time threshold</w:t>
+      </w:r>
+      <w:r>
+        <w:rPr>
+          <w:rFonts w:ascii="Times New Roman" w:hAnsi="Times New Roman" w:cs="Times New Roman"/>
+        </w:rPr>
+        <w:t>.</w:t>
+      </w:r>
+    </w:p>
+    <w:p>
+      <w:pPr>
+        <w:pStyle w:val="ListParagraph"/>
+        <w:numPr>
+          <w:ilvl w:val="0"/>
+          <w:numId w:val="12"/>
+        </w:numPr>
+        <w:spacing w:line="240" w:lineRule="auto"/>
+        <w:rPr>
+          <w:rFonts w:ascii="Times New Roman" w:hAnsi="Times New Roman" w:cs="Times New Roman"/>
+        </w:rPr>
+      </w:pPr>
+      <w:r>
+        <w:rPr>
+          <w:rFonts w:ascii="Times New Roman" w:hAnsi="Times New Roman" w:cs="Times New Roman"/>
+        </w:rPr>
+        <w:t>1 – to – 1 mapping</w:t>
+      </w:r>
+      <w:r>
+        <w:rPr>
+          <w:rFonts w:ascii="Times New Roman" w:hAnsi="Times New Roman" w:cs="Times New Roman"/>
+        </w:rPr>
+        <w:t xml:space="preserve">. One clause contains one sensor. </w:t>
+      </w:r>
+    </w:p>
+    <w:p>
+      <w:pPr>
+        <w:pStyle w:val="ListParagraph"/>
+        <w:numPr>
+          <w:ilvl w:val="0"/>
+          <w:numId w:val="12"/>
+        </w:numPr>
+        <w:spacing w:line="240" w:lineRule="auto"/>
+        <w:rPr>
+          <w:rFonts w:ascii="Times New Roman" w:hAnsi="Times New Roman" w:cs="Times New Roman"/>
+        </w:rPr>
+      </w:pPr>
+      <w:r>
+        <w:rPr>
+          <w:rFonts w:ascii="Times New Roman" w:hAnsi="Times New Roman" w:cs="Times New Roman"/>
+        </w:rPr>
+        <w:t>There are two types of sensors: one that cannot be expressed with a verb: vehicle number, and one contains or can be expressed with verb: vehicle wait time</w:t>
+      </w:r>
+      <w:r>
+        <w:rPr>
+          <w:rFonts w:ascii="Times New Roman" w:hAnsi="Times New Roman" w:cs="Times New Roman"/>
+        </w:rPr>
+        <w:t>.</w:t>
+      </w:r>
+    </w:p>
+    <w:p>
+      <w:pPr>
+        <w:pStyle w:val="ListParagraph"/>
+        <w:numPr>
+          <w:ilvl w:val="0"/>
+          <w:numId w:val="12"/>
+        </w:numPr>
+        <w:spacing w:line="240" w:lineRule="auto"/>
+        <w:rPr>
+          <w:rFonts w:ascii="Times New Roman" w:hAnsi="Times New Roman" w:cs="Times New Roman"/>
+        </w:rPr>
+      </w:pPr>
+    </w:p>
+    <w:p>
+      <w:pPr>
+        <w:spacing w:line="240" w:lineRule="auto"/>
+        <w:rPr>
+          <w:rFonts w:ascii="Times New Roman" w:hAnsi="Times New Roman" w:cs="Times New Roman"/>
+        </w:rPr>
+      </w:pPr>
+      <w:r>
+        <w:rPr>
+          <w:rFonts w:ascii="Times New Roman" w:hAnsi="Times New Roman" w:cs="Times New Roman"/>
+        </w:rPr>
+        <w:t>Citations:</w:t>
+      </w:r>
+    </w:p>
+    <w:p>
+      <w:pPr>
+        <w:spacing w:line="240" w:lineRule="auto"/>
+        <w:rPr>
+          <w:rFonts w:ascii="Times New Roman" w:hAnsi="Times New Roman" w:cs="Times New Roman"/>
+        </w:rPr>
+      </w:pPr>
+      <w:r>
+        <w:rPr>
+          <w:rFonts w:ascii="Times New Roman" w:hAnsi="Times New Roman" w:cs="Times New Roman"/>
+        </w:rPr>
+        <w:tab/>
+        <w:t>Stanford Core NLP website has citation information for different tools.</w:t>
+      </w:r>
+    </w:p>
+    <w:p>
+      <w:pPr>
+        <w:spacing w:line="240" w:lineRule="auto"/>
+        <w:rPr>
+          <w:rFonts w:ascii="Times New Roman" w:hAnsi="Times New Roman" w:cs="Times New Roman"/>
+        </w:rPr>
+      </w:pPr>
+      <w:r>
+        <w:rPr>
+          <w:rFonts w:ascii="Times New Roman" w:hAnsi="Times New Roman" w:cs="Times New Roman"/>
+        </w:rPr>
+        <w:tab/>
+      </w:r>
+      <w:r>
+        <w:rPr>
+          <w:rFonts w:ascii="Times New Roman" w:hAnsi="Times New Roman" w:cs="Times New Roman"/>
+        </w:rPr>
+        <w:t xml:space="preserve">MIT Word Net API citation: </w:t>
+      </w:r>
+      <w:r>
+        <w:rPr>
+          <w:rFonts w:ascii="Times New Roman" w:hAnsi="Times New Roman" w:cs="Times New Roman"/>
+        </w:rPr>
+        <w:t>https://projects.csail.mit.edu/jwi/</w:t>
+      </w:r>
+    </w:p>
+    <w:p>
+      <w:pPr>
+        <w:spacing w:line="240" w:lineRule="auto"/>
+        <w:rPr>
+          <w:rFonts w:ascii="Times New Roman" w:hAnsi="Times New Roman" w:cs="Times New Roman"/>
+          <w:i/>
+          <w:u w:val="single"/>
+        </w:rPr>
+      </w:pPr>
+      <w:r>
+        <w:rPr>
+          <w:rFonts w:ascii="Times New Roman" w:hAnsi="Times New Roman" w:cs="Times New Roman"/>
+          <w:i/>
+          <w:u w:val="single"/>
+        </w:rPr>
+        <w:t>Pseudo Algorithm:</w:t>
+      </w:r>
+    </w:p>
+    <w:p>
+      <w:pPr>
+        <w:spacing w:line="240" w:lineRule="auto"/>
+        <w:rPr>
+          <w:rFonts w:ascii="Times New Roman" w:hAnsi="Times New Roman" w:cs="Times New Roman"/>
+        </w:rPr>
+      </w:pPr>
+      <w:r>
+        <w:rPr>
+          <w:rFonts w:ascii="Times New Roman" w:hAnsi="Times New Roman" w:cs="Times New Roman"/>
+        </w:rPr>
+        <w:t>Step 1: Determine Sentence Structure:</w:t>
+      </w:r>
+    </w:p>
+    <w:p>
+      <w:pPr>
+        <w:spacing w:line="240" w:lineRule="auto"/>
+        <w:ind w:left="720" w:firstLine="720"/>
+        <w:rPr>
+          <w:rFonts w:ascii="Times New Roman" w:hAnsi="Times New Roman" w:cs="Times New Roman"/>
+        </w:rPr>
+      </w:pPr>
+      <w:r>
+        <w:rPr>
+          <w:rFonts w:ascii="Times New Roman" w:hAnsi="Times New Roman" w:cs="Times New Roman"/>
+        </w:rPr>
+        <w:t>Simple Sentence</w:t>
+      </w:r>
+    </w:p>
+    <w:p>
+      <w:pPr>
+        <w:spacing w:line="240" w:lineRule="auto"/>
+        <w:rPr>
+          <w:rFonts w:ascii="Times New Roman" w:hAnsi="Times New Roman" w:cs="Times New Roman"/>
+        </w:rPr>
+      </w:pPr>
+      <w:r>
+        <w:rPr>
+          <w:rFonts w:ascii="Times New Roman" w:hAnsi="Times New Roman" w:cs="Times New Roman"/>
+        </w:rPr>
+        <w:tab/>
+      </w:r>
+      <w:r>
+        <w:rPr>
+          <w:rFonts w:ascii="Times New Roman" w:hAnsi="Times New Roman" w:cs="Times New Roman"/>
+        </w:rPr>
+        <w:tab/>
+        <w:t>Compound Sentence</w:t>
+      </w:r>
+      <w:r>
+        <w:rPr>
+          <w:rFonts w:ascii="Times New Roman" w:hAnsi="Times New Roman" w:cs="Times New Roman"/>
+        </w:rPr>
+        <w:t xml:space="preserve"> (… and …)</w:t>
+      </w:r>
+      <w:r>
+        <w:rPr>
+          <w:rFonts w:ascii="Times New Roman" w:hAnsi="Times New Roman" w:cs="Times New Roman"/>
+        </w:rPr>
+        <w:t>, expressing two actions in one sentence</w:t>
+      </w:r>
+    </w:p>
+    <w:p>
+      <w:pPr>
+        <w:spacing w:line="240" w:lineRule="auto"/>
+        <w:rPr>
+          <w:rFonts w:ascii="Times New Roman" w:hAnsi="Times New Roman" w:cs="Times New Roman"/>
+        </w:rPr>
+      </w:pPr>
+      <w:r>
+        <w:rPr>
+          <w:rFonts w:ascii="Times New Roman" w:hAnsi="Times New Roman" w:cs="Times New Roman"/>
+        </w:rPr>
+        <w:tab/>
+      </w:r>
+      <w:r>
+        <w:rPr>
+          <w:rFonts w:ascii="Times New Roman" w:hAnsi="Times New Roman" w:cs="Times New Roman"/>
+        </w:rPr>
+        <w:tab/>
+        <w:t>Conditional Sentence</w:t>
+      </w:r>
+      <w:r>
+        <w:rPr>
+          <w:rFonts w:ascii="Times New Roman" w:hAnsi="Times New Roman" w:cs="Times New Roman"/>
+        </w:rPr>
+        <w:t xml:space="preserve"> (if … then …)</w:t>
+      </w:r>
+    </w:p>
+    <w:p>
+      <w:pPr>
+        <w:spacing w:line="240" w:lineRule="auto"/>
+        <w:rPr>
+          <w:rFonts w:ascii="Times New Roman" w:hAnsi="Times New Roman" w:cs="Times New Roman"/>
+        </w:rPr>
+      </w:pPr>
+      <w:r>
+        <w:rPr>
+          <w:rFonts w:ascii="Times New Roman" w:hAnsi="Times New Roman" w:cs="Times New Roman"/>
+        </w:rPr>
+        <w:t>Step 2: break it down to clauses</w:t>
+      </w:r>
       <w:bookmarkStart w:id="0" w:name="_GoBack"/>
       <w:bookmarkEnd w:id="0"/>
     </w:p>
     <w:p>
       <w:pPr>
+        <w:spacing w:line="240" w:lineRule="auto"/>
+        <w:rPr>
+          <w:rFonts w:ascii="Times New Roman" w:hAnsi="Times New Roman" w:cs="Times New Roman"/>
+        </w:rPr>
+      </w:pPr>
+      <w:r>
+        <w:rPr>
+          <w:rFonts w:ascii="Times New Roman" w:hAnsi="Times New Roman" w:cs="Times New Roman"/>
+        </w:rPr>
+        <w:t>Step 2: Named Entity Extraction</w:t>
+      </w:r>
+    </w:p>
+    <w:p>
+      <w:pPr>
+        <w:spacing w:line="240" w:lineRule="auto"/>
+        <w:rPr>
+          <w:rFonts w:ascii="Times New Roman" w:hAnsi="Times New Roman" w:cs="Times New Roman"/>
+        </w:rPr>
+      </w:pPr>
+      <w:r>
+        <w:rPr>
+          <w:rFonts w:ascii="Times New Roman" w:hAnsi="Times New Roman" w:cs="Times New Roman"/>
+        </w:rPr>
+        <w:t xml:space="preserve">Step 3: </w:t>
+      </w:r>
+      <w:r>
+        <w:rPr>
+          <w:rFonts w:ascii="Times New Roman" w:hAnsi="Times New Roman" w:cs="Times New Roman"/>
+        </w:rPr>
+        <w:t>Regular Expression p</w:t>
+      </w:r>
+      <w:r>
+        <w:rPr>
+          <w:rFonts w:ascii="Times New Roman" w:hAnsi="Times New Roman" w:cs="Times New Roman"/>
+        </w:rPr>
+        <w:t>attern matching for sensors/actuators</w:t>
+      </w:r>
+      <w:r>
+        <w:rPr>
+          <w:rFonts w:ascii="Times New Roman" w:hAnsi="Times New Roman" w:cs="Times New Roman"/>
+        </w:rPr>
+        <w:t>:</w:t>
+      </w:r>
+    </w:p>
+    <w:p>
+      <w:pPr>
+        <w:spacing w:line="240" w:lineRule="auto"/>
+        <w:rPr>
+          <w:rFonts w:ascii="Times New Roman" w:hAnsi="Times New Roman" w:cs="Times New Roman"/>
+        </w:rPr>
+      </w:pPr>
+      <w:r>
+        <w:rPr>
+          <w:rFonts w:ascii="Times New Roman" w:hAnsi="Times New Roman" w:cs="Times New Roman"/>
+        </w:rPr>
+        <w:tab/>
+        <w:t>Reason: 1. formality variations: degree of ≈ level of</w:t>
+      </w:r>
+    </w:p>
+    <w:p>
+      <w:pPr>
         <w:pStyle w:val="ListParagraph"/>
         <w:numPr>
           <w:ilvl w:val="0"/>
-          <w:numId w:val="4"/>
-        </w:numPr>
-        <w:spacing w:line="240" w:lineRule="auto"/>
-        <w:rPr>
-          <w:rFonts w:ascii="Times New Roman" w:hAnsi="Times New Roman" w:cs="Times New Roman"/>
-        </w:rPr>
-      </w:pPr>
-      <w:r>
-        <w:rPr>
-          <w:rFonts w:ascii="Times New Roman" w:hAnsi="Times New Roman" w:cs="Times New Roman"/>
-        </w:rPr>
-        <w:t>Ground Truth</w:t>
-      </w:r>
-      <w:r>
-        <w:rPr>
-          <w:rFonts w:ascii="Times New Roman" w:hAnsi="Times New Roman" w:cs="Times New Roman"/>
-        </w:rPr>
-        <w:t xml:space="preserve"> labeling</w:t>
-      </w:r>
-    </w:p>
-    <w:p>
-      <w:pPr>
-        <w:pStyle w:val="ListParagraph"/>
-        <w:numPr>
-          <w:ilvl w:val="0"/>
-          <w:numId w:val="4"/>
-        </w:numPr>
-        <w:spacing w:line="240" w:lineRule="auto"/>
-        <w:rPr>
-          <w:rFonts w:ascii="Times New Roman" w:hAnsi="Times New Roman" w:cs="Times New Roman"/>
-        </w:rPr>
-      </w:pPr>
-      <w:r>
-        <w:rPr>
-          <w:rFonts w:ascii="Times New Roman" w:hAnsi="Times New Roman" w:cs="Times New Roman"/>
-        </w:rPr>
-        <w:t>Manually learn and tune model? Ask Sarah about Preclude (seems like manually tuned model)</w:t>
-      </w:r>
-    </w:p>
-    <w:p>
-      <w:pPr>
-        <w:spacing w:line="240" w:lineRule="auto"/>
-        <w:ind w:left="360"/>
-        <w:rPr>
-          <w:rFonts w:ascii="Times New Roman" w:hAnsi="Times New Roman" w:cs="Times New Roman"/>
-        </w:rPr>
-      </w:pPr>
+          <w:numId w:val="6"/>
+        </w:numPr>
+        <w:spacing w:line="240" w:lineRule="auto"/>
+        <w:rPr>
+          <w:rFonts w:ascii="Times New Roman" w:hAnsi="Times New Roman" w:cs="Times New Roman"/>
+        </w:rPr>
+      </w:pPr>
+      <w:r>
+        <w:rPr>
+          <w:rFonts w:ascii="Times New Roman" w:hAnsi="Times New Roman" w:cs="Times New Roman"/>
+        </w:rPr>
+        <w:lastRenderedPageBreak/>
+        <w:t xml:space="preserve">Semantics variations: vehicle ≈ car ≈ </w:t>
+      </w:r>
+      <w:r>
+        <w:rPr>
+          <w:rFonts w:ascii="Times New Roman" w:hAnsi="Times New Roman" w:cs="Times New Roman"/>
+        </w:rPr>
+        <w:t>automobile</w:t>
+      </w:r>
+      <w:r>
+        <w:rPr>
+          <w:rFonts w:ascii="Times New Roman" w:hAnsi="Times New Roman" w:cs="Times New Roman"/>
+        </w:rPr>
+        <w:t xml:space="preserve"> (</w:t>
+      </w:r>
+      <w:r>
+        <w:rPr>
+          <w:rFonts w:ascii="Times New Roman" w:hAnsi="Times New Roman" w:cs="Times New Roman"/>
+        </w:rPr>
+        <w:t>WordNet synsets manual search expansion</w:t>
+      </w:r>
+      <w:r>
+        <w:rPr>
+          <w:rFonts w:ascii="Times New Roman" w:hAnsi="Times New Roman" w:cs="Times New Roman"/>
+        </w:rPr>
+        <w:t>)</w:t>
+      </w:r>
+    </w:p>
+    <w:p>
+      <w:pPr>
+        <w:spacing w:line="240" w:lineRule="auto"/>
+        <w:rPr>
+          <w:rFonts w:ascii="Times New Roman" w:hAnsi="Times New Roman" w:cs="Times New Roman"/>
+        </w:rPr>
+      </w:pPr>
+      <w:r>
+        <w:rPr>
+          <w:rFonts w:ascii="Times New Roman" w:hAnsi="Times New Roman" w:cs="Times New Roman"/>
+        </w:rPr>
+        <w:tab/>
+      </w:r>
+      <w:r>
+        <w:rPr>
+          <w:rFonts w:ascii="Times New Roman" w:hAnsi="Times New Roman" w:cs="Times New Roman"/>
+        </w:rPr>
+        <w:tab/>
+      </w:r>
+    </w:p>
+    <w:p>
+      <w:pPr>
+        <w:spacing w:line="240" w:lineRule="auto"/>
+        <w:rPr>
+          <w:rFonts w:ascii="Times New Roman" w:hAnsi="Times New Roman" w:cs="Times New Roman"/>
+        </w:rPr>
+      </w:pPr>
+      <w:r>
+        <w:rPr>
+          <w:rFonts w:ascii="Times New Roman" w:hAnsi="Times New Roman" w:cs="Times New Roman"/>
+        </w:rPr>
+        <w:tab/>
+      </w:r>
+      <w:r>
+        <w:rPr>
+          <w:rFonts w:ascii="Times New Roman" w:hAnsi="Times New Roman" w:cs="Times New Roman"/>
+        </w:rPr>
+        <w:tab/>
+      </w:r>
+      <w:r>
+        <w:rPr>
+          <w:rFonts w:ascii="Times New Roman" w:hAnsi="Times New Roman" w:cs="Times New Roman"/>
+        </w:rPr>
+        <w:t>Step 4: Relation extraction</w:t>
+      </w:r>
+    </w:p>
+    <w:p>
+      <w:pPr>
+        <w:spacing w:line="240" w:lineRule="auto"/>
+        <w:rPr>
+          <w:rFonts w:ascii="Times New Roman" w:hAnsi="Times New Roman" w:cs="Times New Roman"/>
+        </w:rPr>
+      </w:pPr>
+      <w:r>
+        <w:rPr>
+          <w:rFonts w:ascii="Times New Roman" w:hAnsi="Times New Roman" w:cs="Times New Roman"/>
+        </w:rPr>
+        <w:t>Step 5: L</w:t>
+      </w:r>
+      <w:r>
+        <w:rPr>
+          <w:rFonts w:ascii="Times New Roman" w:hAnsi="Times New Roman" w:cs="Times New Roman"/>
+        </w:rPr>
+        <w:t>ocation info extraction</w:t>
+      </w:r>
+    </w:p>
+    <w:p>
+      <w:pPr>
+        <w:spacing w:line="240" w:lineRule="auto"/>
+        <w:rPr>
+          <w:rFonts w:ascii="Times New Roman" w:hAnsi="Times New Roman" w:cs="Times New Roman"/>
+        </w:rPr>
+      </w:pPr>
+      <w:r>
+        <w:rPr>
+          <w:rFonts w:ascii="Times New Roman" w:hAnsi="Times New Roman" w:cs="Times New Roman"/>
+        </w:rPr>
+        <w:t>Step 6: Time duration</w:t>
+      </w:r>
+      <w:r>
+        <w:rPr>
+          <w:rFonts w:ascii="Times New Roman" w:hAnsi="Times New Roman" w:cs="Times New Roman"/>
+        </w:rPr>
+        <w:t xml:space="preserve"> (Not the same as the NER duration)</w:t>
+      </w:r>
+    </w:p>
+    <w:p>
+      <w:pPr>
+        <w:spacing w:line="240" w:lineRule="auto"/>
+        <w:rPr>
+          <w:rFonts w:ascii="Times New Roman" w:hAnsi="Times New Roman" w:cs="Times New Roman"/>
+        </w:rPr>
+      </w:pPr>
+    </w:p>
+    <w:p>
+      <w:pPr>
+        <w:spacing w:line="240" w:lineRule="auto"/>
+        <w:rPr>
+          <w:rFonts w:ascii="Times New Roman" w:hAnsi="Times New Roman" w:cs="Times New Roman"/>
+        </w:rPr>
+      </w:pPr>
+      <w:r>
+        <w:rPr>
+          <w:rFonts w:ascii="Times New Roman" w:hAnsi="Times New Roman" w:cs="Times New Roman"/>
+        </w:rPr>
+        <w:t>Programming Techniques:</w:t>
+      </w:r>
+    </w:p>
+    <w:p>
+      <w:pPr>
+        <w:spacing w:line="240" w:lineRule="auto"/>
+        <w:rPr>
+          <w:rFonts w:ascii="Times New Roman" w:hAnsi="Times New Roman" w:cs="Times New Roman"/>
+        </w:rPr>
+      </w:pPr>
+      <w:r>
+        <w:rPr>
+          <w:rFonts w:ascii="Times New Roman" w:hAnsi="Times New Roman" w:cs="Times New Roman"/>
+        </w:rPr>
+        <w:t>Singleton pattern:</w:t>
+      </w:r>
+      <w:r>
+        <w:rPr>
+          <w:rFonts w:ascii="Times New Roman" w:hAnsi="Times New Roman" w:cs="Times New Roman"/>
+        </w:rPr>
+        <w:t xml:space="preserve"> customized parser: ParserUtility Class</w:t>
+      </w:r>
+      <w:r>
+        <w:rPr>
+          <w:rFonts w:ascii="Times New Roman" w:hAnsi="Times New Roman" w:cs="Times New Roman"/>
+        </w:rPr>
+        <w:t xml:space="preserve"> NLP pipeline is very expensive, eliminate multiple instances, and most are utility functions</w:t>
+      </w:r>
     </w:p>
     <w:sectPr>
       <w:pgSz w:w="12240" w:h="15840"/>
@@ -1886,7 +2398,7 @@
       <w:lvlText w:val="%1."/>
       <w:lvlJc w:val="left"/>
       <w:pPr>
-        <w:ind w:left="1080" w:hanging="360"/>
+        <w:ind w:left="1800" w:hanging="360"/>
       </w:pPr>
       <w:rPr>
         <w:rFonts w:hint="default"/>
@@ -2144,6 +2656,273 @@
     </w:lvl>
   </w:abstractNum>
   <w:abstractNum w:abstractNumId="3" w15:restartNumberingAfterBreak="0">
+    <w:nsid w:val="0F777F13"/>
+    <w:multiLevelType w:val="hybridMultilevel"/>
+    <w:tmpl w:val="96DC01E2"/>
+    <w:lvl w:ilvl="0" w:tplc="0409000F">
+      <w:start w:val="1"/>
+      <w:numFmt w:val="decimal"/>
+      <w:lvlText w:val="%1."/>
+      <w:lvlJc w:val="left"/>
+      <w:pPr>
+        <w:ind w:left="720" w:hanging="360"/>
+      </w:pPr>
+      <w:rPr>
+        <w:rFonts w:hint="default"/>
+      </w:rPr>
+    </w:lvl>
+    <w:lvl w:ilvl="1" w:tplc="04090019" w:tentative="1">
+      <w:start w:val="1"/>
+      <w:numFmt w:val="lowerLetter"/>
+      <w:lvlText w:val="%2."/>
+      <w:lvlJc w:val="left"/>
+      <w:pPr>
+        <w:ind w:left="1440" w:hanging="360"/>
+      </w:pPr>
+    </w:lvl>
+    <w:lvl w:ilvl="2" w:tplc="0409001B" w:tentative="1">
+      <w:start w:val="1"/>
+      <w:numFmt w:val="lowerRoman"/>
+      <w:lvlText w:val="%3."/>
+      <w:lvlJc w:val="right"/>
+      <w:pPr>
+        <w:ind w:left="2160" w:hanging="180"/>
+      </w:pPr>
+    </w:lvl>
+    <w:lvl w:ilvl="3" w:tplc="0409000F" w:tentative="1">
+      <w:start w:val="1"/>
+      <w:numFmt w:val="decimal"/>
+      <w:lvlText w:val="%4."/>
+      <w:lvlJc w:val="left"/>
+      <w:pPr>
+        <w:ind w:left="2880" w:hanging="360"/>
+      </w:pPr>
+    </w:lvl>
+    <w:lvl w:ilvl="4" w:tplc="04090019" w:tentative="1">
+      <w:start w:val="1"/>
+      <w:numFmt w:val="lowerLetter"/>
+      <w:lvlText w:val="%5."/>
+      <w:lvlJc w:val="left"/>
+      <w:pPr>
+        <w:ind w:left="3600" w:hanging="360"/>
+      </w:pPr>
+    </w:lvl>
+    <w:lvl w:ilvl="5" w:tplc="0409001B" w:tentative="1">
+      <w:start w:val="1"/>
+      <w:numFmt w:val="lowerRoman"/>
+      <w:lvlText w:val="%6."/>
+      <w:lvlJc w:val="right"/>
+      <w:pPr>
+        <w:ind w:left="4320" w:hanging="180"/>
+      </w:pPr>
+    </w:lvl>
+    <w:lvl w:ilvl="6" w:tplc="0409000F" w:tentative="1">
+      <w:start w:val="1"/>
+      <w:numFmt w:val="decimal"/>
+      <w:lvlText w:val="%7."/>
+      <w:lvlJc w:val="left"/>
+      <w:pPr>
+        <w:ind w:left="5040" w:hanging="360"/>
+      </w:pPr>
+    </w:lvl>
+    <w:lvl w:ilvl="7" w:tplc="04090019" w:tentative="1">
+      <w:start w:val="1"/>
+      <w:numFmt w:val="lowerLetter"/>
+      <w:lvlText w:val="%8."/>
+      <w:lvlJc w:val="left"/>
+      <w:pPr>
+        <w:ind w:left="5760" w:hanging="360"/>
+      </w:pPr>
+    </w:lvl>
+    <w:lvl w:ilvl="8" w:tplc="0409001B" w:tentative="1">
+      <w:start w:val="1"/>
+      <w:numFmt w:val="lowerRoman"/>
+      <w:lvlText w:val="%9."/>
+      <w:lvlJc w:val="right"/>
+      <w:pPr>
+        <w:ind w:left="6480" w:hanging="180"/>
+      </w:pPr>
+    </w:lvl>
+  </w:abstractNum>
+  <w:abstractNum w:abstractNumId="4" w15:restartNumberingAfterBreak="0">
+    <w:nsid w:val="154D55A8"/>
+    <w:multiLevelType w:val="hybridMultilevel"/>
+    <w:tmpl w:val="D354E600"/>
+    <w:lvl w:ilvl="0" w:tplc="E0B40486">
+      <w:start w:val="1"/>
+      <w:numFmt w:val="decimal"/>
+      <w:lvlText w:val="%1."/>
+      <w:lvlJc w:val="left"/>
+      <w:pPr>
+        <w:ind w:left="1080" w:hanging="360"/>
+      </w:pPr>
+      <w:rPr>
+        <w:rFonts w:hint="default"/>
+      </w:rPr>
+    </w:lvl>
+    <w:lvl w:ilvl="1" w:tplc="04090019" w:tentative="1">
+      <w:start w:val="1"/>
+      <w:numFmt w:val="lowerLetter"/>
+      <w:lvlText w:val="%2."/>
+      <w:lvlJc w:val="left"/>
+      <w:pPr>
+        <w:ind w:left="1800" w:hanging="360"/>
+      </w:pPr>
+    </w:lvl>
+    <w:lvl w:ilvl="2" w:tplc="0409001B" w:tentative="1">
+      <w:start w:val="1"/>
+      <w:numFmt w:val="lowerRoman"/>
+      <w:lvlText w:val="%3."/>
+      <w:lvlJc w:val="right"/>
+      <w:pPr>
+        <w:ind w:left="2520" w:hanging="180"/>
+      </w:pPr>
+    </w:lvl>
+    <w:lvl w:ilvl="3" w:tplc="0409000F" w:tentative="1">
+      <w:start w:val="1"/>
+      <w:numFmt w:val="decimal"/>
+      <w:lvlText w:val="%4."/>
+      <w:lvlJc w:val="left"/>
+      <w:pPr>
+        <w:ind w:left="3240" w:hanging="360"/>
+      </w:pPr>
+    </w:lvl>
+    <w:lvl w:ilvl="4" w:tplc="04090019" w:tentative="1">
+      <w:start w:val="1"/>
+      <w:numFmt w:val="lowerLetter"/>
+      <w:lvlText w:val="%5."/>
+      <w:lvlJc w:val="left"/>
+      <w:pPr>
+        <w:ind w:left="3960" w:hanging="360"/>
+      </w:pPr>
+    </w:lvl>
+    <w:lvl w:ilvl="5" w:tplc="0409001B" w:tentative="1">
+      <w:start w:val="1"/>
+      <w:numFmt w:val="lowerRoman"/>
+      <w:lvlText w:val="%6."/>
+      <w:lvlJc w:val="right"/>
+      <w:pPr>
+        <w:ind w:left="4680" w:hanging="180"/>
+      </w:pPr>
+    </w:lvl>
+    <w:lvl w:ilvl="6" w:tplc="0409000F" w:tentative="1">
+      <w:start w:val="1"/>
+      <w:numFmt w:val="decimal"/>
+      <w:lvlText w:val="%7."/>
+      <w:lvlJc w:val="left"/>
+      <w:pPr>
+        <w:ind w:left="5400" w:hanging="360"/>
+      </w:pPr>
+    </w:lvl>
+    <w:lvl w:ilvl="7" w:tplc="04090019" w:tentative="1">
+      <w:start w:val="1"/>
+      <w:numFmt w:val="lowerLetter"/>
+      <w:lvlText w:val="%8."/>
+      <w:lvlJc w:val="left"/>
+      <w:pPr>
+        <w:ind w:left="6120" w:hanging="360"/>
+      </w:pPr>
+    </w:lvl>
+    <w:lvl w:ilvl="8" w:tplc="0409001B" w:tentative="1">
+      <w:start w:val="1"/>
+      <w:numFmt w:val="lowerRoman"/>
+      <w:lvlText w:val="%9."/>
+      <w:lvlJc w:val="right"/>
+      <w:pPr>
+        <w:ind w:left="6840" w:hanging="180"/>
+      </w:pPr>
+    </w:lvl>
+  </w:abstractNum>
+  <w:abstractNum w:abstractNumId="5" w15:restartNumberingAfterBreak="0">
+    <w:nsid w:val="1DD11524"/>
+    <w:multiLevelType w:val="hybridMultilevel"/>
+    <w:tmpl w:val="682846AA"/>
+    <w:lvl w:ilvl="0" w:tplc="0409000F">
+      <w:start w:val="1"/>
+      <w:numFmt w:val="decimal"/>
+      <w:lvlText w:val="%1."/>
+      <w:lvlJc w:val="left"/>
+      <w:pPr>
+        <w:ind w:left="720" w:hanging="360"/>
+      </w:pPr>
+      <w:rPr>
+        <w:rFonts w:hint="default"/>
+      </w:rPr>
+    </w:lvl>
+    <w:lvl w:ilvl="1" w:tplc="04090019" w:tentative="1">
+      <w:start w:val="1"/>
+      <w:numFmt w:val="lowerLetter"/>
+      <w:lvlText w:val="%2."/>
+      <w:lvlJc w:val="left"/>
+      <w:pPr>
+        <w:ind w:left="1440" w:hanging="360"/>
+      </w:pPr>
+    </w:lvl>
+    <w:lvl w:ilvl="2" w:tplc="0409001B" w:tentative="1">
+      <w:start w:val="1"/>
+      <w:numFmt w:val="lowerRoman"/>
+      <w:lvlText w:val="%3."/>
+      <w:lvlJc w:val="right"/>
+      <w:pPr>
+        <w:ind w:left="2160" w:hanging="180"/>
+      </w:pPr>
+    </w:lvl>
+    <w:lvl w:ilvl="3" w:tplc="0409000F" w:tentative="1">
+      <w:start w:val="1"/>
+      <w:numFmt w:val="decimal"/>
+      <w:lvlText w:val="%4."/>
+      <w:lvlJc w:val="left"/>
+      <w:pPr>
+        <w:ind w:left="2880" w:hanging="360"/>
+      </w:pPr>
+    </w:lvl>
+    <w:lvl w:ilvl="4" w:tplc="04090019" w:tentative="1">
+      <w:start w:val="1"/>
+      <w:numFmt w:val="lowerLetter"/>
+      <w:lvlText w:val="%5."/>
+      <w:lvlJc w:val="left"/>
+      <w:pPr>
+        <w:ind w:left="3600" w:hanging="360"/>
+      </w:pPr>
+    </w:lvl>
+    <w:lvl w:ilvl="5" w:tplc="0409001B" w:tentative="1">
+      <w:start w:val="1"/>
+      <w:numFmt w:val="lowerRoman"/>
+      <w:lvlText w:val="%6."/>
+      <w:lvlJc w:val="right"/>
+      <w:pPr>
+        <w:ind w:left="4320" w:hanging="180"/>
+      </w:pPr>
+    </w:lvl>
+    <w:lvl w:ilvl="6" w:tplc="0409000F" w:tentative="1">
+      <w:start w:val="1"/>
+      <w:numFmt w:val="decimal"/>
+      <w:lvlText w:val="%7."/>
+      <w:lvlJc w:val="left"/>
+      <w:pPr>
+        <w:ind w:left="5040" w:hanging="360"/>
+      </w:pPr>
+    </w:lvl>
+    <w:lvl w:ilvl="7" w:tplc="04090019" w:tentative="1">
+      <w:start w:val="1"/>
+      <w:numFmt w:val="lowerLetter"/>
+      <w:lvlText w:val="%8."/>
+      <w:lvlJc w:val="left"/>
+      <w:pPr>
+        <w:ind w:left="5760" w:hanging="360"/>
+      </w:pPr>
+    </w:lvl>
+    <w:lvl w:ilvl="8" w:tplc="0409001B" w:tentative="1">
+      <w:start w:val="1"/>
+      <w:numFmt w:val="lowerRoman"/>
+      <w:lvlText w:val="%9."/>
+      <w:lvlJc w:val="right"/>
+      <w:pPr>
+        <w:ind w:left="6480" w:hanging="180"/>
+      </w:pPr>
+    </w:lvl>
+  </w:abstractNum>
+  <w:abstractNum w:abstractNumId="6" w15:restartNumberingAfterBreak="0">
     <w:nsid w:val="23145D1B"/>
     <w:multiLevelType w:val="hybridMultilevel"/>
     <w:tmpl w:val="DA2449F4"/>
@@ -2233,7 +3012,7 @@
       </w:pPr>
     </w:lvl>
   </w:abstractNum>
-  <w:abstractNum w:abstractNumId="4" w15:restartNumberingAfterBreak="0">
+  <w:abstractNum w:abstractNumId="7" w15:restartNumberingAfterBreak="0">
     <w:nsid w:val="3F42762A"/>
     <w:multiLevelType w:val="hybridMultilevel"/>
     <w:tmpl w:val="32986C50"/>
@@ -2322,7 +3101,7 @@
       </w:pPr>
     </w:lvl>
   </w:abstractNum>
-  <w:abstractNum w:abstractNumId="5" w15:restartNumberingAfterBreak="0">
+  <w:abstractNum w:abstractNumId="8" w15:restartNumberingAfterBreak="0">
     <w:nsid w:val="5BB318BB"/>
     <w:multiLevelType w:val="hybridMultilevel"/>
     <w:tmpl w:val="12140D14"/>
@@ -2411,7 +3190,7 @@
       </w:pPr>
     </w:lvl>
   </w:abstractNum>
-  <w:abstractNum w:abstractNumId="6" w15:restartNumberingAfterBreak="0">
+  <w:abstractNum w:abstractNumId="9" w15:restartNumberingAfterBreak="0">
     <w:nsid w:val="5C493090"/>
     <w:multiLevelType w:val="hybridMultilevel"/>
     <w:tmpl w:val="97646B24"/>
@@ -2497,7 +3276,7 @@
       </w:pPr>
     </w:lvl>
   </w:abstractNum>
-  <w:abstractNum w:abstractNumId="7" w15:restartNumberingAfterBreak="0">
+  <w:abstractNum w:abstractNumId="10" w15:restartNumberingAfterBreak="0">
     <w:nsid w:val="663971E2"/>
     <w:multiLevelType w:val="hybridMultilevel"/>
     <w:tmpl w:val="E6144456"/>
@@ -2586,7 +3365,7 @@
       </w:pPr>
     </w:lvl>
   </w:abstractNum>
-  <w:abstractNum w:abstractNumId="8" w15:restartNumberingAfterBreak="0">
+  <w:abstractNum w:abstractNumId="11" w15:restartNumberingAfterBreak="0">
     <w:nsid w:val="6F2F26CC"/>
     <w:multiLevelType w:val="hybridMultilevel"/>
     <w:tmpl w:val="B4A4ADA4"/>
@@ -2676,31 +3455,40 @@
     </w:lvl>
   </w:abstractNum>
   <w:num w:numId="1">
+    <w:abstractNumId w:val="9"/>
+  </w:num>
+  <w:num w:numId="2">
     <w:abstractNumId w:val="6"/>
   </w:num>
-  <w:num w:numId="2">
-    <w:abstractNumId w:val="3"/>
-  </w:num>
   <w:num w:numId="3">
-    <w:abstractNumId w:val="5"/>
+    <w:abstractNumId w:val="8"/>
   </w:num>
   <w:num w:numId="4">
     <w:abstractNumId w:val="1"/>
   </w:num>
   <w:num w:numId="5">
-    <w:abstractNumId w:val="7"/>
+    <w:abstractNumId w:val="10"/>
   </w:num>
   <w:num w:numId="6">
     <w:abstractNumId w:val="0"/>
   </w:num>
   <w:num w:numId="7">
-    <w:abstractNumId w:val="8"/>
+    <w:abstractNumId w:val="11"/>
   </w:num>
   <w:num w:numId="8">
-    <w:abstractNumId w:val="4"/>
+    <w:abstractNumId w:val="7"/>
   </w:num>
   <w:num w:numId="9">
     <w:abstractNumId w:val="2"/>
+  </w:num>
+  <w:num w:numId="10">
+    <w:abstractNumId w:val="3"/>
+  </w:num>
+  <w:num w:numId="11">
+    <w:abstractNumId w:val="4"/>
+  </w:num>
+  <w:num w:numId="12">
+    <w:abstractNumId w:val="5"/>
   </w:num>
 </w:numbering>
 </file>

</xml_diff>